<commit_message>
created a packaged workbook version in Tableau, updated README and Notes
</commit_message>
<xml_diff>
--- a/Notes.docx
+++ b/Notes.docx
@@ -47,15 +47,7 @@
         </w:r>
       </w:hyperlink>
       <w:r>
-        <w:t xml:space="preserve">, new rules were introduced to curtail </w:t>
-      </w:r>
-      <w:proofErr w:type="gramStart"/>
-      <w:r>
-        <w:t>hand-checking</w:t>
-      </w:r>
-      <w:proofErr w:type="gramEnd"/>
-      <w:r>
-        <w:t xml:space="preserve">, clarify blocking fouls and call defensive three seconds to open up the game. </w:t>
+        <w:t xml:space="preserve">, new rules were introduced to curtail hand-checking, clarify blocking fouls and call defensive three seconds to open up the game. </w:t>
       </w:r>
       <w:r>
         <w:t xml:space="preserve"> </w:t>
@@ -74,29 +66,28 @@
         <w:rPr>
           <w:strike/>
         </w:rPr>
-        <w:t xml:space="preserve">Create </w:t>
-      </w:r>
-      <w:proofErr w:type="gramStart"/>
-      <w:r>
+        <w:t xml:space="preserve">Create a R script that does the following: </w:t>
+      </w:r>
+    </w:p>
+    <w:p>
+      <w:pPr>
         <w:rPr>
           <w:strike/>
         </w:rPr>
-        <w:t>a</w:t>
-      </w:r>
-      <w:proofErr w:type="gramEnd"/>
-      <w:r>
+      </w:pPr>
+    </w:p>
+    <w:p>
+      <w:pPr>
         <w:rPr>
           <w:strike/>
         </w:rPr>
-        <w:t xml:space="preserve"> R script that does the following: </w:t>
-      </w:r>
-    </w:p>
-    <w:p>
-      <w:pPr>
+      </w:pPr>
+      <w:r>
         <w:rPr>
           <w:strike/>
         </w:rPr>
-      </w:pPr>
+        <w:t xml:space="preserve">Create a calculated field that has the avg weight, grouped by draft year. Find the average before the 2004-2005 rule change and find the average after the 2004-2005 rule change regarding hand-checking. </w:t>
+      </w:r>
     </w:p>
     <w:p>
       <w:pPr>
@@ -104,101 +95,269 @@
           <w:strike/>
         </w:rPr>
       </w:pPr>
-      <w:r>
+    </w:p>
+    <w:p>
+      <w:pPr>
         <w:rPr>
           <w:strike/>
         </w:rPr>
-        <w:t xml:space="preserve">Create a calculated field that has the </w:t>
-      </w:r>
-      <w:proofErr w:type="spellStart"/>
+      </w:pPr>
       <w:r>
         <w:rPr>
           <w:strike/>
         </w:rPr>
-        <w:t>avg</w:t>
-      </w:r>
-      <w:proofErr w:type="spellEnd"/>
-      <w:r>
-        <w:rPr>
-          <w:strike/>
-        </w:rPr>
-        <w:t xml:space="preserve"> weight, grouped by draft year. Find the average before the </w:t>
-      </w:r>
-      <w:proofErr w:type="gramStart"/>
-      <w:r>
-        <w:rPr>
-          <w:strike/>
-        </w:rPr>
-        <w:t>2004-2005 rule</w:t>
-      </w:r>
-      <w:proofErr w:type="gramEnd"/>
-      <w:r>
-        <w:rPr>
-          <w:strike/>
-        </w:rPr>
-        <w:t xml:space="preserve"> change and find the average after the 2004-2005 rule change regarding hand-checking. </w:t>
-      </w:r>
-    </w:p>
-    <w:p>
-      <w:pPr>
-        <w:rPr>
-          <w:strike/>
-        </w:rPr>
-      </w:pPr>
-    </w:p>
-    <w:p>
-      <w:pPr>
-        <w:rPr>
-          <w:strike/>
-        </w:rPr>
-      </w:pPr>
-      <w:r>
-        <w:rPr>
-          <w:strike/>
-        </w:rPr>
-        <w:t xml:space="preserve">This has been created – </w:t>
-      </w:r>
-      <w:proofErr w:type="spellStart"/>
-      <w:r>
-        <w:rPr>
-          <w:strike/>
-        </w:rPr>
-        <w:t>AvgWeights_</w:t>
-      </w:r>
-      <w:proofErr w:type="gramStart"/>
-      <w:r>
-        <w:rPr>
-          <w:strike/>
-        </w:rPr>
-        <w:t>ruleChange.R</w:t>
-      </w:r>
-      <w:proofErr w:type="spellEnd"/>
-      <w:proofErr w:type="gramEnd"/>
-      <w:r>
-        <w:rPr>
-          <w:strike/>
-        </w:rPr>
+        <w:t xml:space="preserve">This has been created – AvgWeights_ruleChange.R </w:t>
+      </w:r>
+    </w:p>
+    <w:p/>
+    <w:p/>
+    <w:p>
+      <w:r>
+        <w:t xml:space="preserve">TASK: Create a data folder and throw the raw csv’s in there. Update code to make sure I can still read them correctly. </w:t>
+      </w:r>
+    </w:p>
+    <w:p/>
+    <w:p/>
+    <w:p/>
+    <w:p/>
+    <w:p/>
+    <w:p/>
+    <w:p/>
+    <w:p/>
+    <w:p/>
+    <w:p/>
+    <w:p/>
+    <w:p/>
+    <w:p/>
+    <w:p/>
+    <w:p/>
+    <w:p/>
+    <w:p/>
+    <w:p>
+      <w:r>
+        <w:lastRenderedPageBreak/>
+        <w:t xml:space="preserve">Description of the files: </w:t>
+      </w:r>
+    </w:p>
+    <w:p/>
+    <w:p>
+      <w:r>
+        <w:rPr>
+          <w:b/>
+        </w:rPr>
+        <w:t>Data Files:</w:t>
+      </w:r>
+      <w:r>
         <w:t xml:space="preserve"> </w:t>
       </w:r>
     </w:p>
     <w:p>
+      <w:r>
+        <w:t>-</w:t>
+      </w:r>
+      <w:r>
+        <w:t>The following datasets (</w:t>
+      </w:r>
+      <w:r>
+        <w:t>“</w:t>
+      </w:r>
+      <w:r>
+        <w:t>2012_nba_draft_combine.csv</w:t>
+      </w:r>
+      <w:r>
+        <w:t>”</w:t>
+      </w:r>
+      <w:r>
+        <w:t xml:space="preserve">, </w:t>
+      </w:r>
+      <w:r>
+        <w:t>“</w:t>
+      </w:r>
+      <w:r>
+        <w:t>2013_nba_draft_combine.csv</w:t>
+      </w:r>
+      <w:r>
+        <w:t>”</w:t>
+      </w:r>
+      <w:r>
+        <w:t xml:space="preserve">, </w:t>
+      </w:r>
+      <w:r>
+        <w:t>“</w:t>
+      </w:r>
+      <w:r>
+        <w:t>2014_nba_draft_combine.csv</w:t>
+      </w:r>
+      <w:r>
+        <w:t>”</w:t>
+      </w:r>
+      <w:r>
+        <w:t xml:space="preserve">, </w:t>
+      </w:r>
+      <w:r>
+        <w:t>“</w:t>
+      </w:r>
+      <w:r>
+        <w:t>2015_nba_draft_combine.csv</w:t>
+      </w:r>
+      <w:r>
+        <w:t>”</w:t>
+      </w:r>
+      <w:r>
+        <w:t xml:space="preserve">, </w:t>
+      </w:r>
+      <w:r>
+        <w:t>“</w:t>
+      </w:r>
+      <w:r>
+        <w:t>2016_nba_draft_combine.csv</w:t>
+      </w:r>
+      <w:r>
+        <w:t>”</w:t>
+      </w:r>
+      <w:r>
+        <w:t xml:space="preserve"> were found on </w:t>
+      </w:r>
+      <w:hyperlink r:id="rId7" w:history="1">
+        <w:r>
+          <w:rPr>
+            <w:rStyle w:val="Hyperlink"/>
+          </w:rPr>
+          <w:t>data.world</w:t>
+        </w:r>
+      </w:hyperlink>
+      <w:r>
+        <w:t xml:space="preserve">. These were the original inspiration for my project. </w:t>
+      </w:r>
+    </w:p>
+    <w:p/>
+    <w:p>
+      <w:r>
+        <w:t>-</w:t>
+      </w:r>
+      <w:r>
+        <w:t xml:space="preserve">As I dug deeper, I found raw NBA </w:t>
+      </w:r>
+      <w:hyperlink r:id="rId8" w:history="1">
+        <w:r>
+          <w:rPr>
+            <w:rStyle w:val="Hyperlink"/>
+          </w:rPr>
+          <w:t>combine data</w:t>
+        </w:r>
+      </w:hyperlink>
+      <w:r>
+        <w:t xml:space="preserve"> on the NBA’s official stats website. </w:t>
+      </w:r>
+      <w:r>
+        <w:t>I manually scraped this data and created a csv file, “2001to2011_2017_2018_nba_draft_combine.csv”</w:t>
+      </w:r>
+    </w:p>
+    <w:p/>
+    <w:p>
+      <w:r>
+        <w:rPr>
+          <w:b/>
+        </w:rPr>
+        <w:t>Data Manipulation/Transformation:</w:t>
+      </w:r>
+      <w:r>
+        <w:t xml:space="preserve"> </w:t>
+      </w:r>
+    </w:p>
+    <w:p>
+      <w:r>
+        <w:t>-</w:t>
+      </w:r>
+      <w:r>
+        <w:t>The csv files mentioned above were read into the R Script, “</w:t>
+      </w:r>
+      <w:r>
+        <w:t>nba_combine_analysis.R”, where they were merged together after some data manipulation to ensure that the columns were similar for a smooth data merge. The end product to be analyzed in Tableau was the csv file, “nba_combine_data_merged.csv”</w:t>
+      </w:r>
+      <w:r>
+        <w:t xml:space="preserve"> </w:t>
+      </w:r>
+    </w:p>
+    <w:p/>
+    <w:p>
+      <w:r>
+        <w:rPr>
+          <w:b/>
+        </w:rPr>
+        <w:t>Calculated Column(s)</w:t>
+      </w:r>
+      <w:r>
+        <w:t xml:space="preserve">: </w:t>
+      </w:r>
+    </w:p>
+    <w:p>
+      <w:r>
+        <w:t>-</w:t>
+      </w:r>
+      <w:r>
+        <w:t>In order to test my theory of the average weight of NBA players being drafted going down after the previously mentioned rule change, I created an R script, AvgWeights_ruleChange.R, where I grouped the years of the combines into either pre rule change or post rule change. I the</w:t>
+      </w:r>
+      <w:r>
+        <w:t>n calculated the average weight</w:t>
+      </w:r>
+      <w:r>
+        <w:t xml:space="preserve"> for each group. </w:t>
+      </w:r>
+    </w:p>
+    <w:p/>
+    <w:p>
+      <w:r>
+        <w:t xml:space="preserve">-In order to test my theory of no correlation between any one NBA combine variable and where a player will get drafted, I created a correlation matrix, corMatrix.R, in which the theory was proven to be true. This matrix will be referred again below in the Tableau Workbook description. </w:t>
+      </w:r>
+    </w:p>
+    <w:p/>
+    <w:p>
+      <w:pPr>
+        <w:rPr>
+          <w:b/>
+        </w:rPr>
+      </w:pPr>
+      <w:r>
+        <w:rPr>
+          <w:b/>
+        </w:rPr>
+        <w:t>Tableau Visualizations:</w:t>
+      </w:r>
+    </w:p>
+    <w:p>
+      <w:r>
+        <w:t>-There are three dashboards I’ve created to visualize my findings. The first dashboard, ‘A Weaker and Lighter League’</w:t>
+      </w:r>
+      <w:r>
+        <w:rPr>
+          <w:b/>
+        </w:rPr>
+        <w:t xml:space="preserve">, </w:t>
+      </w:r>
+      <w:r>
+        <w:t xml:space="preserve">combines a bar chart with a line chart to show the trends in strength and weight of NBA players. </w:t>
+      </w:r>
+    </w:p>
+    <w:p/>
+    <w:p>
+      <w:r>
+        <w:t>-The second dashboard, ‘Does the Combine Matter?’ visualizes the strongest correlation between when a player gets drafted and the aforementioned correlation, speed.</w:t>
+      </w:r>
       <w:bookmarkStart w:id="0" w:name="_GoBack"/>
       <w:bookmarkEnd w:id="0"/>
-    </w:p>
-    <w:p/>
-    <w:p>
-      <w:r>
-        <w:t xml:space="preserve">TASK: Create a data folder and throw the raw </w:t>
-      </w:r>
-      <w:proofErr w:type="spellStart"/>
-      <w:r>
-        <w:t>csv’s</w:t>
-      </w:r>
-      <w:proofErr w:type="spellEnd"/>
-      <w:r>
-        <w:t xml:space="preserve"> in there. Update code to make sure I can still read them correctly. </w:t>
-      </w:r>
-    </w:p>
+      <w:r>
+        <w:t xml:space="preserve"> </w:t>
+      </w:r>
+    </w:p>
+    <w:p/>
+    <w:p>
+      <w:r>
+        <w:t xml:space="preserve">-The third dashboard, ‘Historical Performances’ gives a visual representation of all the best performances for each category to show whether or not the greatest historical performance will lead to a being a top pick in the draft. </w:t>
+      </w:r>
+    </w:p>
+    <w:p/>
+    <w:p/>
     <w:sectPr>
       <w:pgSz w:w="12240" w:h="15840"/>
       <w:pgMar w:top="1440" w:right="1800" w:bottom="1440" w:left="1800" w:header="720" w:footer="720" w:gutter="0"/>

</xml_diff>